<commit_message>
Disclaimer and crime plots size tweaks
</commit_message>
<xml_diff>
--- a/reports/templates/sd_general_report_template.new.01.02.docx
+++ b/reports/templates/sd_general_report_template.new.01.02.docx
@@ -5539,7 +5539,21 @@
                 <w:sz w:val="24"/>
                 <w:szCs w:val="24"/>
               </w:rPr>
-              <w:t>_time_series_plot’,’left’,6)</w:t>
+              <w:t>_time_series_plot’,’left’,</w:t>
+            </w:r>
+            <w:r>
+              <w:rPr>
+                <w:sz w:val="24"/>
+                <w:szCs w:val="24"/>
+              </w:rPr>
+              <w:t>5.5</w:t>
+            </w:r>
+            <w:r>
+              <w:rPr>
+                <w:sz w:val="24"/>
+                <w:szCs w:val="24"/>
+              </w:rPr>
+              <w:t>)</w:t>
             </w:r>
           </w:p>
           <w:p>
@@ -5688,7 +5702,7 @@
                 <w:sz w:val="24"/>
                 <w:szCs w:val="24"/>
               </w:rPr>
-              <w:t>6</w:t>
+              <w:t>5.5</w:t>
             </w:r>
             <w:r>
               <w:rPr>
@@ -6540,6 +6554,576 @@
           <w:lang w:val="en-GB" w:eastAsia="en-GB"/>
         </w:rPr>
       </w:pPr>
+    </w:p>
+    <w:p>
+      <w:pPr>
+        <w:rPr>
+          <w:lang w:val="en-GB" w:eastAsia="en-GB"/>
+        </w:rPr>
+      </w:pPr>
+      <w:r>
+        <w:rPr>
+          <w:lang w:val="en-GB" w:eastAsia="en-GB"/>
+        </w:rPr>
+        <w:br w:type="page"/>
+      </w:r>
+    </w:p>
+    <w:p>
+      <w:pPr>
+        <w:rPr>
+          <w:lang w:val="en-GB" w:eastAsia="en-GB"/>
+        </w:rPr>
+      </w:pPr>
+    </w:p>
+    <w:p>
+      <w:pPr>
+        <w:pStyle w:val="Default"/>
+      </w:pPr>
+    </w:p>
+    <w:p>
+      <w:pPr>
+        <w:pStyle w:val="Default"/>
+      </w:pPr>
+    </w:p>
+    <w:p>
+      <w:pPr>
+        <w:pStyle w:val="Default"/>
+        <w:rPr>
+          <w:color w:val="000000" w:themeColor="text1"/>
+          <w:sz w:val="26"/>
+          <w:szCs w:val="26"/>
+        </w:rPr>
+      </w:pPr>
+      <w:r>
+        <w:rPr>
+          <w:b/>
+          <w:bCs/>
+          <w:color w:val="000000" w:themeColor="text1"/>
+          <w:sz w:val="26"/>
+          <w:szCs w:val="26"/>
+        </w:rPr>
+        <w:t xml:space="preserve">DISCLAIMER </w:t>
+      </w:r>
+    </w:p>
+    <w:p>
+      <w:pPr>
+        <w:pStyle w:val="Default"/>
+        <w:rPr>
+          <w:b/>
+          <w:bCs/>
+          <w:color w:val="000000" w:themeColor="text1"/>
+          <w:sz w:val="19"/>
+          <w:szCs w:val="19"/>
+        </w:rPr>
+      </w:pPr>
+    </w:p>
+    <w:p>
+      <w:pPr>
+        <w:pStyle w:val="Default"/>
+        <w:rPr>
+          <w:color w:val="000000" w:themeColor="text1"/>
+          <w:sz w:val="19"/>
+          <w:szCs w:val="19"/>
+        </w:rPr>
+      </w:pPr>
+      <w:r>
+        <w:rPr>
+          <w:b/>
+          <w:bCs/>
+          <w:color w:val="000000" w:themeColor="text1"/>
+          <w:sz w:val="19"/>
+          <w:szCs w:val="19"/>
+        </w:rPr>
+        <w:t>REPORT</w:t>
+      </w:r>
+      <w:r>
+        <w:rPr>
+          <w:b/>
+          <w:bCs/>
+          <w:color w:val="000000" w:themeColor="text1"/>
+          <w:sz w:val="19"/>
+          <w:szCs w:val="19"/>
+        </w:rPr>
+        <w:t xml:space="preserve"> DISCLAIMER </w:t>
+      </w:r>
+    </w:p>
+    <w:p>
+      <w:pPr>
+        <w:pStyle w:val="Default"/>
+        <w:jc w:val="both"/>
+        <w:rPr>
+          <w:color w:val="000000" w:themeColor="text1"/>
+          <w:sz w:val="14"/>
+          <w:szCs w:val="14"/>
+        </w:rPr>
+      </w:pPr>
+      <w:r>
+        <w:rPr>
+          <w:color w:val="000000" w:themeColor="text1"/>
+          <w:sz w:val="14"/>
+          <w:szCs w:val="14"/>
+        </w:rPr>
+        <w:t xml:space="preserve">The information provided by SD Map ('we', 'us', or 'our') </w:t>
+      </w:r>
+      <w:r>
+        <w:rPr>
+          <w:color w:val="000000" w:themeColor="text1"/>
+          <w:sz w:val="14"/>
+          <w:szCs w:val="14"/>
+        </w:rPr>
+        <w:t>in this report</w:t>
+      </w:r>
+      <w:r>
+        <w:rPr>
+          <w:color w:val="000000" w:themeColor="text1"/>
+          <w:sz w:val="14"/>
+          <w:szCs w:val="14"/>
+        </w:rPr>
+        <w:t xml:space="preserve"> (the '</w:t>
+      </w:r>
+      <w:r>
+        <w:rPr>
+          <w:color w:val="000000" w:themeColor="text1"/>
+          <w:sz w:val="14"/>
+          <w:szCs w:val="14"/>
+        </w:rPr>
+        <w:t>Report</w:t>
+      </w:r>
+      <w:r>
+        <w:rPr>
+          <w:color w:val="000000" w:themeColor="text1"/>
+          <w:sz w:val="14"/>
+          <w:szCs w:val="14"/>
+        </w:rPr>
+        <w:t xml:space="preserve">) is for general informational purposes only. All information </w:t>
+      </w:r>
+      <w:r>
+        <w:rPr>
+          <w:color w:val="000000" w:themeColor="text1"/>
+          <w:sz w:val="14"/>
+          <w:szCs w:val="14"/>
+        </w:rPr>
+        <w:t xml:space="preserve">in this report is provided </w:t>
+      </w:r>
+      <w:r>
+        <w:rPr>
+          <w:color w:val="000000" w:themeColor="text1"/>
+          <w:sz w:val="14"/>
+          <w:szCs w:val="14"/>
+        </w:rPr>
+        <w:t xml:space="preserve">in good faith, however we make no representation or warranty of any kind, express or implied, regarding the accuracy, adequacy, validity, reliability, availability, or completeness of any information </w:t>
+      </w:r>
+      <w:r>
+        <w:rPr>
+          <w:color w:val="000000" w:themeColor="text1"/>
+          <w:sz w:val="14"/>
+          <w:szCs w:val="14"/>
+        </w:rPr>
+        <w:t>in this report</w:t>
+      </w:r>
+      <w:r>
+        <w:rPr>
+          <w:color w:val="000000" w:themeColor="text1"/>
+          <w:sz w:val="14"/>
+          <w:szCs w:val="14"/>
+        </w:rPr>
+        <w:t>.</w:t>
+      </w:r>
+    </w:p>
+    <w:p>
+      <w:pPr>
+        <w:pStyle w:val="Default"/>
+        <w:jc w:val="both"/>
+        <w:rPr>
+          <w:color w:val="000000" w:themeColor="text1"/>
+          <w:sz w:val="14"/>
+          <w:szCs w:val="14"/>
+        </w:rPr>
+      </w:pPr>
+    </w:p>
+    <w:p>
+      <w:pPr>
+        <w:pStyle w:val="Default"/>
+        <w:jc w:val="both"/>
+        <w:rPr>
+          <w:color w:val="000000" w:themeColor="text1"/>
+          <w:sz w:val="14"/>
+          <w:szCs w:val="14"/>
+        </w:rPr>
+      </w:pPr>
+      <w:r>
+        <w:rPr>
+          <w:color w:val="000000" w:themeColor="text1"/>
+          <w:sz w:val="14"/>
+          <w:szCs w:val="14"/>
+        </w:rPr>
+        <w:t xml:space="preserve">UNDER NO CIRCUMSTANCE SHALL WE HAVE ANY LIABILITY TO YOU FOR ANY LOSS OR DAMAGE OF ANY KIND INCURRED AS A RESULT OF THE USE OF THE </w:t>
+      </w:r>
+      <w:r>
+        <w:rPr>
+          <w:color w:val="000000" w:themeColor="text1"/>
+          <w:sz w:val="14"/>
+          <w:szCs w:val="14"/>
+        </w:rPr>
+        <w:t xml:space="preserve">REPORT </w:t>
+      </w:r>
+      <w:r>
+        <w:rPr>
+          <w:color w:val="000000" w:themeColor="text1"/>
+          <w:sz w:val="14"/>
+          <w:szCs w:val="14"/>
+        </w:rPr>
+        <w:t xml:space="preserve">OR RELIANCE ON ANY INFORMATION PROVIDED </w:t>
+      </w:r>
+      <w:r>
+        <w:rPr>
+          <w:color w:val="000000" w:themeColor="text1"/>
+          <w:sz w:val="14"/>
+          <w:szCs w:val="14"/>
+        </w:rPr>
+        <w:t>I</w:t>
+      </w:r>
+      <w:r>
+        <w:rPr>
+          <w:color w:val="000000" w:themeColor="text1"/>
+          <w:sz w:val="14"/>
+          <w:szCs w:val="14"/>
+        </w:rPr>
+        <w:t>N THE REPORT. YOUR USE OF THE REPORT AND YOUR</w:t>
+      </w:r>
+      <w:r>
+        <w:rPr>
+          <w:color w:val="000000" w:themeColor="text1"/>
+          <w:sz w:val="14"/>
+          <w:szCs w:val="14"/>
+        </w:rPr>
+        <w:t xml:space="preserve"> </w:t>
+      </w:r>
+      <w:r>
+        <w:rPr>
+          <w:color w:val="000000" w:themeColor="text1"/>
+          <w:sz w:val="14"/>
+          <w:szCs w:val="14"/>
+        </w:rPr>
+        <w:t xml:space="preserve">RELIANCE ON ANY INFORMATION </w:t>
+      </w:r>
+      <w:r>
+        <w:rPr>
+          <w:color w:val="000000" w:themeColor="text1"/>
+          <w:sz w:val="14"/>
+          <w:szCs w:val="14"/>
+        </w:rPr>
+        <w:t>I</w:t>
+      </w:r>
+      <w:r>
+        <w:rPr>
+          <w:color w:val="000000" w:themeColor="text1"/>
+          <w:sz w:val="14"/>
+          <w:szCs w:val="14"/>
+        </w:rPr>
+        <w:t xml:space="preserve">N THE REPORT IS SOLELY AT YOUR OWN RISK. </w:t>
+      </w:r>
+    </w:p>
+    <w:p>
+      <w:pPr>
+        <w:pStyle w:val="Default"/>
+        <w:rPr>
+          <w:color w:val="000000" w:themeColor="text1"/>
+          <w:sz w:val="14"/>
+          <w:szCs w:val="14"/>
+        </w:rPr>
+      </w:pPr>
+    </w:p>
+    <w:p>
+      <w:pPr>
+        <w:pStyle w:val="Default"/>
+        <w:rPr>
+          <w:b/>
+          <w:bCs/>
+          <w:color w:val="000000" w:themeColor="text1"/>
+          <w:sz w:val="19"/>
+          <w:szCs w:val="19"/>
+        </w:rPr>
+      </w:pPr>
+    </w:p>
+    <w:p>
+      <w:pPr>
+        <w:pStyle w:val="Default"/>
+        <w:rPr>
+          <w:color w:val="000000" w:themeColor="text1"/>
+          <w:sz w:val="19"/>
+          <w:szCs w:val="19"/>
+        </w:rPr>
+      </w:pPr>
+      <w:r>
+        <w:rPr>
+          <w:b/>
+          <w:bCs/>
+          <w:color w:val="000000" w:themeColor="text1"/>
+          <w:sz w:val="19"/>
+          <w:szCs w:val="19"/>
+        </w:rPr>
+        <w:t>EXTERNAL LINKS</w:t>
+      </w:r>
+      <w:r>
+        <w:rPr>
+          <w:b/>
+          <w:bCs/>
+          <w:color w:val="000000" w:themeColor="text1"/>
+          <w:sz w:val="19"/>
+          <w:szCs w:val="19"/>
+        </w:rPr>
+        <w:t xml:space="preserve"> </w:t>
+      </w:r>
+      <w:r>
+        <w:rPr>
+          <w:b/>
+          <w:bCs/>
+          <w:color w:val="000000" w:themeColor="text1"/>
+          <w:sz w:val="19"/>
+          <w:szCs w:val="19"/>
+        </w:rPr>
+        <w:t>DISCLAIMER</w:t>
+      </w:r>
+    </w:p>
+    <w:p>
+      <w:pPr>
+        <w:pStyle w:val="Default"/>
+        <w:jc w:val="both"/>
+        <w:rPr>
+          <w:color w:val="000000" w:themeColor="text1"/>
+          <w:sz w:val="14"/>
+          <w:szCs w:val="14"/>
+        </w:rPr>
+      </w:pPr>
+      <w:r>
+        <w:rPr>
+          <w:color w:val="000000" w:themeColor="text1"/>
+          <w:sz w:val="14"/>
+          <w:szCs w:val="14"/>
+        </w:rPr>
+        <w:t xml:space="preserve">The </w:t>
+      </w:r>
+      <w:r>
+        <w:rPr>
+          <w:color w:val="000000" w:themeColor="text1"/>
+          <w:sz w:val="14"/>
+          <w:szCs w:val="14"/>
+        </w:rPr>
+        <w:t>Report may</w:t>
+      </w:r>
+      <w:r>
+        <w:rPr>
+          <w:color w:val="000000" w:themeColor="text1"/>
+          <w:sz w:val="14"/>
+          <w:szCs w:val="14"/>
+        </w:rPr>
+        <w:t xml:space="preserve"> contain links to websites or content belonging to or originating from third parties or links to</w:t>
+      </w:r>
+      <w:r>
+        <w:rPr>
+          <w:color w:val="000000" w:themeColor="text1"/>
+          <w:sz w:val="14"/>
+          <w:szCs w:val="14"/>
+        </w:rPr>
+        <w:t xml:space="preserve"> </w:t>
+      </w:r>
+      <w:r>
+        <w:rPr>
+          <w:color w:val="000000" w:themeColor="text1"/>
+          <w:sz w:val="14"/>
+          <w:szCs w:val="14"/>
+        </w:rPr>
+        <w:t>websites and features in banners or other advertising. Such external links are</w:t>
+      </w:r>
+      <w:r>
+        <w:rPr>
+          <w:color w:val="000000" w:themeColor="text1"/>
+          <w:sz w:val="14"/>
+          <w:szCs w:val="14"/>
+        </w:rPr>
+        <w:t xml:space="preserve"> </w:t>
+      </w:r>
+      <w:r>
+        <w:rPr>
+          <w:color w:val="000000" w:themeColor="text1"/>
+          <w:sz w:val="14"/>
+          <w:szCs w:val="14"/>
+        </w:rPr>
+        <w:t>not investigated, monitored, or checked for accuracy, adequacy, validity, reliability,</w:t>
+      </w:r>
+      <w:r>
+        <w:rPr>
+          <w:color w:val="000000" w:themeColor="text1"/>
+          <w:sz w:val="14"/>
+          <w:szCs w:val="14"/>
+        </w:rPr>
+        <w:t xml:space="preserve"> </w:t>
+      </w:r>
+      <w:r>
+        <w:rPr>
+          <w:color w:val="000000" w:themeColor="text1"/>
+          <w:sz w:val="14"/>
+          <w:szCs w:val="14"/>
+        </w:rPr>
+        <w:t>availability, or completeness by us. WE DO NOT WARRANT, ENDORSE, GUARANTEE, OR</w:t>
+      </w:r>
+      <w:r>
+        <w:rPr>
+          <w:color w:val="000000" w:themeColor="text1"/>
+          <w:sz w:val="14"/>
+          <w:szCs w:val="14"/>
+        </w:rPr>
+        <w:t xml:space="preserve"> </w:t>
+      </w:r>
+      <w:r>
+        <w:rPr>
+          <w:color w:val="000000" w:themeColor="text1"/>
+          <w:sz w:val="14"/>
+          <w:szCs w:val="14"/>
+        </w:rPr>
+        <w:t>ASSUME RESPONSIBILITY FOR THE ACCURACY OR RELIABILITY OF ANY INFORMATION</w:t>
+      </w:r>
+      <w:r>
+        <w:rPr>
+          <w:color w:val="000000" w:themeColor="text1"/>
+          <w:sz w:val="14"/>
+          <w:szCs w:val="14"/>
+        </w:rPr>
+        <w:t xml:space="preserve"> </w:t>
+      </w:r>
+      <w:r>
+        <w:rPr>
+          <w:color w:val="000000" w:themeColor="text1"/>
+          <w:sz w:val="14"/>
+          <w:szCs w:val="14"/>
+        </w:rPr>
+        <w:t>OFFERED BY THIRD-PARTY WEBSITES LINKED THROUGH THE SITE OR ANY WEBSITE OR FEATURE LINKED IN ANY BANNER OR OTHER ADVERTISING. WE WILL NOT BE A PARTY TO OR</w:t>
+      </w:r>
+      <w:r>
+        <w:rPr>
+          <w:color w:val="000000" w:themeColor="text1"/>
+          <w:sz w:val="14"/>
+          <w:szCs w:val="14"/>
+        </w:rPr>
+        <w:t xml:space="preserve"> </w:t>
+      </w:r>
+      <w:r>
+        <w:rPr>
+          <w:color w:val="000000" w:themeColor="text1"/>
+          <w:sz w:val="14"/>
+          <w:szCs w:val="14"/>
+        </w:rPr>
+        <w:t xml:space="preserve">IN ANY WAY BE RESPONSIBLE FOR MONITORING ANY TRANSACTION BETWEEN YOU AND THIRD-PARTY PROVIDERS OF PRODUCTS OR SERVICES. </w:t>
+      </w:r>
+    </w:p>
+    <w:p>
+      <w:pPr>
+        <w:pStyle w:val="Default"/>
+        <w:rPr>
+          <w:color w:val="000000" w:themeColor="text1"/>
+          <w:sz w:val="14"/>
+          <w:szCs w:val="14"/>
+        </w:rPr>
+      </w:pPr>
+    </w:p>
+    <w:p>
+      <w:pPr>
+        <w:pStyle w:val="Default"/>
+        <w:rPr>
+          <w:b/>
+          <w:bCs/>
+          <w:color w:val="000000" w:themeColor="text1"/>
+          <w:sz w:val="19"/>
+          <w:szCs w:val="19"/>
+        </w:rPr>
+      </w:pPr>
+    </w:p>
+    <w:p>
+      <w:pPr>
+        <w:pStyle w:val="Default"/>
+        <w:rPr>
+          <w:color w:val="000000" w:themeColor="text1"/>
+          <w:sz w:val="19"/>
+          <w:szCs w:val="19"/>
+        </w:rPr>
+      </w:pPr>
+      <w:r>
+        <w:rPr>
+          <w:b/>
+          <w:bCs/>
+          <w:color w:val="000000" w:themeColor="text1"/>
+          <w:sz w:val="19"/>
+          <w:szCs w:val="19"/>
+        </w:rPr>
+        <w:t xml:space="preserve">PROFESSIONAL DISCLAIMER </w:t>
+      </w:r>
+    </w:p>
+    <w:p>
+      <w:pPr>
+        <w:pStyle w:val="Default"/>
+        <w:rPr>
+          <w:color w:val="000000" w:themeColor="text1"/>
+          <w:sz w:val="14"/>
+          <w:szCs w:val="14"/>
+        </w:rPr>
+      </w:pPr>
+      <w:r>
+        <w:rPr>
+          <w:color w:val="000000" w:themeColor="text1"/>
+          <w:sz w:val="14"/>
+          <w:szCs w:val="14"/>
+        </w:rPr>
+        <w:t xml:space="preserve">The </w:t>
+      </w:r>
+      <w:r>
+        <w:rPr>
+          <w:color w:val="000000" w:themeColor="text1"/>
+          <w:sz w:val="14"/>
+          <w:szCs w:val="14"/>
+        </w:rPr>
+        <w:t>Report</w:t>
+      </w:r>
+      <w:r>
+        <w:rPr>
+          <w:color w:val="000000" w:themeColor="text1"/>
+          <w:sz w:val="14"/>
+          <w:szCs w:val="14"/>
+        </w:rPr>
+        <w:t xml:space="preserve"> cannot and does not contain data analytics advice. The data analytics information is provided for general informational and educational purposes only and is not a substitute for professional advice. Accordingly, before taking any actions based upon such information, we encourage you to consult with the appropriate professionals. We do not provide any kind of data analytics advice. THE USE OR RELIANCE OF ANY INFORMATION CONTAINED </w:t>
+      </w:r>
+      <w:r>
+        <w:rPr>
+          <w:color w:val="000000" w:themeColor="text1"/>
+          <w:sz w:val="14"/>
+          <w:szCs w:val="14"/>
+        </w:rPr>
+        <w:t>I</w:t>
+      </w:r>
+      <w:r>
+        <w:rPr>
+          <w:color w:val="000000" w:themeColor="text1"/>
+          <w:sz w:val="14"/>
+          <w:szCs w:val="14"/>
+        </w:rPr>
+        <w:t xml:space="preserve">N THE </w:t>
+      </w:r>
+      <w:r>
+        <w:rPr>
+          <w:color w:val="000000" w:themeColor="text1"/>
+          <w:sz w:val="14"/>
+          <w:szCs w:val="14"/>
+        </w:rPr>
+        <w:t>REPORT</w:t>
+      </w:r>
+      <w:r>
+        <w:rPr>
+          <w:color w:val="000000" w:themeColor="text1"/>
+          <w:sz w:val="14"/>
+          <w:szCs w:val="14"/>
+        </w:rPr>
+        <w:t xml:space="preserve"> IS SOLELY AT YOUR OWN RISK.</w:t>
+      </w:r>
     </w:p>
     <w:sectPr>
       <w:pgSz w:w="12240" w:h="15840"/>
@@ -7545,6 +8129,23 @@
       <w:szCs w:val="20"/>
     </w:rPr>
   </w:style>
+  <w:style w:type="paragraph" w:customStyle="1" w:styleId="Default">
+    <w:name w:val="Default"/>
+    <w:rsid w:val="00C3350C"/>
+    <w:pPr>
+      <w:autoSpaceDE w:val="0"/>
+      <w:autoSpaceDN w:val="0"/>
+      <w:adjustRightInd w:val="0"/>
+      <w:spacing w:after="0" w:line="240" w:lineRule="auto"/>
+    </w:pPr>
+    <w:rPr>
+      <w:rFonts w:ascii="Arial" w:hAnsi="Arial" w:cs="Arial"/>
+      <w:color w:val="000000"/>
+      <w:sz w:val="24"/>
+      <w:szCs w:val="24"/>
+      <w:lang w:val="en-GB"/>
+    </w:rPr>
+  </w:style>
 </w:styles>
 </file>
 

</xml_diff>